<commit_message>
Ajout de la question 3 au rapport de TP3 d'infonuagiqueÈ
</commit_message>
<xml_diff>
--- a/INF8480 - Systèmes répartis et infonuagique/TP3/Rapport.docx
+++ b/INF8480 - Systèmes répartis et infonuagique/TP3/Rapport.docx
@@ -203,18 +203,216 @@
         <w:t xml:space="preserve">Keystone permet l’authentification de clients. </w:t>
       </w:r>
       <w:r>
-        <w:t>Keystone permet l’authentification soit par mot de passe ou par jeton. Il contient les permissions et les politiques d’accès. Il fournit une liste de service disponible. Le cas d’utilisations typique est lors de l’authentification d’un client.</w:t>
+        <w:t xml:space="preserve">Keystone permet l’authentification soit par mot de passe ou par jeton. Il contient les permissions et les politiques d’accès. Il fournit une liste de service disponible. Le cas d’utilisations typique est lors de l’authentification d’un client. </w:t>
+      </w:r>
+    </w:p>
+    <w:p/>
+    <w:p>
+      <w:pPr>
+        <w:rPr>
+          <w:rFonts w:asciiTheme="majorHAnsi" w:eastAsiaTheme="majorEastAsia" w:hAnsiTheme="majorHAnsi" w:cstheme="majorBidi"/>
+          <w:color w:val="2F5496" w:themeColor="accent1" w:themeShade="BF"/>
+          <w:sz w:val="32"/>
+          <w:szCs w:val="32"/>
+        </w:rPr>
+      </w:pPr>
+      <w:r>
+        <w:br w:type="page"/>
+      </w:r>
+    </w:p>
+    <w:p>
+      <w:pPr>
+        <w:pStyle w:val="Titre1"/>
+      </w:pPr>
+      <w:r>
+        <w:lastRenderedPageBreak/>
+        <w:t>Question 3</w:t>
+      </w:r>
+    </w:p>
+    <w:p>
+      <w:pPr>
+        <w:pStyle w:val="Titre2"/>
+        <w:spacing w:after="240"/>
+      </w:pPr>
+      <w:r>
+        <w:t>Nom de la ressource qui permet de modifier dynamiquement le nombre d’instances du serveur :</w:t>
+      </w:r>
+    </w:p>
+    <w:p>
+      <w:r>
+        <w:t xml:space="preserve">Nom : </w:t>
+      </w:r>
+      <w:proofErr w:type="gramStart"/>
+      <w:r>
+        <w:t>OS::</w:t>
+      </w:r>
+      <w:proofErr w:type="spellStart"/>
+      <w:proofErr w:type="gramEnd"/>
+      <w:r>
+        <w:t>Heat</w:t>
+      </w:r>
+      <w:proofErr w:type="spellEnd"/>
+      <w:r>
+        <w:t>::</w:t>
+      </w:r>
+      <w:proofErr w:type="spellStart"/>
+      <w:r>
+        <w:t>AutoScalingGroup</w:t>
+      </w:r>
+      <w:proofErr w:type="spellEnd"/>
+    </w:p>
+    <w:p>
+      <w:r>
+        <w:t>Paramètre : Taille</w:t>
+      </w:r>
+      <w:r>
+        <w:t xml:space="preserve"> minimum des ressources, taille maximum des ressources ainsi que la ressources à modifier dynamiquement avec tous ces paramètres.</w:t>
+      </w:r>
+    </w:p>
+    <w:p/>
+    <w:p>
+      <w:pPr>
+        <w:pStyle w:val="Titre2"/>
+        <w:spacing w:after="240"/>
+      </w:pPr>
+      <w:r>
+        <w:t xml:space="preserve">2 Ressources </w:t>
+      </w:r>
+      <w:proofErr w:type="spellStart"/>
+      <w:r>
+        <w:t>OpenStack</w:t>
+      </w:r>
+      <w:proofErr w:type="spellEnd"/>
+      <w:r>
+        <w:t xml:space="preserve"> qui permettent de :</w:t>
+      </w:r>
+    </w:p>
+    <w:p>
+      <w:pPr>
+        <w:pStyle w:val="Paragraphedeliste"/>
+        <w:numPr>
+          <w:ilvl w:val="0"/>
+          <w:numId w:val="2"/>
+        </w:numPr>
+      </w:pPr>
+      <w:r>
+        <w:t xml:space="preserve">Lancer une alerte lorsque le taux d’utilisation du </w:t>
+      </w:r>
+      <w:proofErr w:type="spellStart"/>
+      <w:r>
+        <w:t>cpu</w:t>
+      </w:r>
+      <w:proofErr w:type="spellEnd"/>
+      <w:r>
+        <w:t xml:space="preserve"> de nos machines atteignent des seuil prédéfinis :</w:t>
+      </w:r>
+    </w:p>
+    <w:p>
+      <w:pPr>
+        <w:pStyle w:val="Paragraphedeliste"/>
+        <w:numPr>
+          <w:ilvl w:val="1"/>
+          <w:numId w:val="2"/>
+        </w:numPr>
+      </w:pPr>
+      <w:r>
+        <w:t xml:space="preserve">Nom : </w:t>
+      </w:r>
+      <w:proofErr w:type="gramStart"/>
+      <w:r>
+        <w:t>OS::</w:t>
+      </w:r>
+      <w:proofErr w:type="spellStart"/>
+      <w:proofErr w:type="gramEnd"/>
+      <w:r>
+        <w:t>Ceilometer</w:t>
+      </w:r>
+      <w:proofErr w:type="spellEnd"/>
+      <w:r>
+        <w:t>::</w:t>
+      </w:r>
+      <w:proofErr w:type="spellStart"/>
+      <w:r>
+        <w:t>Alarm</w:t>
+      </w:r>
+      <w:proofErr w:type="spellEnd"/>
+      <w:r>
+        <w:br/>
+        <w:t>Paramètre : Description, le nom de la ressource à surveiller, la période à laquelle vérifier la ressource, la méthode afin de compiler les résultats des évaluations (</w:t>
+      </w:r>
+      <w:proofErr w:type="spellStart"/>
+      <w:r>
+        <w:rPr>
+          <w:i/>
+        </w:rPr>
+        <w:t>statistic</w:t>
+      </w:r>
+      <w:proofErr w:type="spellEnd"/>
+      <w:r>
+        <w:t>), le temps d’évaluation de la ressources, la valeur critique avec laquelle comparer la ressource ainsi que l’action à prendre une fois cette valeur atteinte.</w:t>
+      </w:r>
+      <w:r>
+        <w:br/>
+        <w:t xml:space="preserve"> </w:t>
+      </w:r>
+    </w:p>
+    <w:p>
+      <w:pPr>
+        <w:pStyle w:val="Paragraphedeliste"/>
+        <w:numPr>
+          <w:ilvl w:val="0"/>
+          <w:numId w:val="2"/>
+        </w:numPr>
+      </w:pPr>
+      <w:r>
+        <w:t>A</w:t>
+      </w:r>
+      <w:r>
+        <w:t>juster automatiquement le nombre de machines virtuelles en fonction de ces alertes</w:t>
+      </w:r>
+      <w:r>
+        <w:t> :</w:t>
+      </w:r>
+    </w:p>
+    <w:p>
+      <w:pPr>
+        <w:pStyle w:val="Paragraphedeliste"/>
+        <w:numPr>
+          <w:ilvl w:val="1"/>
+          <w:numId w:val="2"/>
+        </w:numPr>
+      </w:pPr>
+      <w:r>
+        <w:t xml:space="preserve">Nom : </w:t>
+      </w:r>
+      <w:r>
+        <w:t>OS::</w:t>
+      </w:r>
+      <w:proofErr w:type="spellStart"/>
+      <w:r>
+        <w:t>Heat</w:t>
+      </w:r>
+      <w:proofErr w:type="spellEnd"/>
+      <w:r>
+        <w:t>::</w:t>
+      </w:r>
+      <w:proofErr w:type="spellStart"/>
+      <w:r>
+        <w:t>ScalingPolic</w:t>
+      </w:r>
+      <w:r>
+        <w:t>y</w:t>
+      </w:r>
+      <w:proofErr w:type="spellEnd"/>
+      <w:r>
+        <w:br/>
+        <w:t xml:space="preserve">Paramètre : </w:t>
+      </w:r>
+      <w:r>
+        <w:t>Le type d’ajustement à faire, l’ID du groupe à modifier dynamiquement, le temps avant de pouvoir faire un autre changement ainsi que l’ajustement à faire exactement (par exemple le nombre de serveur à ajouter ou retirer lorsque l’on performe l’action).</w:t>
       </w:r>
       <w:bookmarkStart w:id="0" w:name="_GoBack"/>
       <w:bookmarkEnd w:id="0"/>
-      <w:r>
-        <w:t xml:space="preserve"> </w:t>
-      </w:r>
-    </w:p>
-    <w:p>
-      <w:pPr>
-        <w:pStyle w:val="Titre2"/>
-      </w:pPr>
     </w:p>
     <w:sectPr>
       <w:pgSz w:w="12240" w:h="15840"/>
@@ -224,6 +422,195 @@
     </w:sectPr>
   </w:body>
 </w:document>
+</file>
+
+<file path=word/numbering.xml><?xml version="1.0" encoding="utf-8"?>
+<w:numbering xmlns:wpc="http://schemas.microsoft.com/office/word/2010/wordprocessingCanvas" xmlns:cx="http://schemas.microsoft.com/office/drawing/2014/chartex" xmlns:cx1="http://schemas.microsoft.com/office/drawing/2015/9/8/chartex" xmlns:cx2="http://schemas.microsoft.com/office/drawing/2015/10/21/chartex" xmlns:cx3="http://schemas.microsoft.com/office/drawing/2016/5/9/chartex" xmlns:cx4="http://schemas.microsoft.com/office/drawing/2016/5/10/chartex" xmlns:cx5="http://schemas.microsoft.com/office/drawing/2016/5/11/chartex" xmlns:cx6="http://schemas.microsoft.com/office/drawing/2016/5/12/chartex" xmlns:cx7="http://schemas.microsoft.com/office/drawing/2016/5/13/chartex" xmlns:cx8="http://schemas.microsoft.com/office/drawing/2016/5/14/chartex" xmlns:mc="http://schemas.openxmlformats.org/markup-compatibility/2006" xmlns:aink="http://schemas.microsoft.com/office/drawing/2016/ink" xmlns:am3d="http://schemas.microsoft.com/office/drawing/2017/model3d" xmlns:o="urn:schemas-microsoft-com:office:office" xmlns:r="http://schemas.openxmlformats.org/officeDocument/2006/relationships" xmlns:m="http://schemas.openxmlformats.org/officeDocument/2006/math" xmlns:v="urn:schemas-microsoft-com:vml" xmlns:wp14="http://schemas.microsoft.com/office/word/2010/wordprocessingDrawing" xmlns:wp="http://schemas.openxmlformats.org/drawingml/2006/wordprocessingDrawing" xmlns:w10="urn:schemas-microsoft-com:office:word" xmlns:w="http://schemas.openxmlformats.org/wordprocessingml/2006/main" xmlns:w14="http://schemas.microsoft.com/office/word/2010/wordml" xmlns:w15="http://schemas.microsoft.com/office/word/2012/wordml" xmlns:w16cid="http://schemas.microsoft.com/office/word/2016/wordml/cid" xmlns:w16se="http://schemas.microsoft.com/office/word/2015/wordml/symex" xmlns:wpg="http://schemas.microsoft.com/office/word/2010/wordprocessingGroup" xmlns:wpi="http://schemas.microsoft.com/office/word/2010/wordprocessingInk" xmlns:wne="http://schemas.microsoft.com/office/word/2006/wordml" xmlns:wps="http://schemas.microsoft.com/office/word/2010/wordprocessingShape" mc:Ignorable="w14 w15 w16se w16cid wp14">
+  <w:abstractNum w:abstractNumId="0" w15:restartNumberingAfterBreak="0">
+    <w:nsid w:val="057F1886"/>
+    <w:multiLevelType w:val="hybridMultilevel"/>
+    <w:tmpl w:val="2DC2C082"/>
+    <w:lvl w:ilvl="0" w:tplc="EFE23A3A">
+      <w:start w:val="1"/>
+      <w:numFmt w:val="decimal"/>
+      <w:lvlText w:val="%1-"/>
+      <w:lvlJc w:val="left"/>
+      <w:pPr>
+        <w:ind w:left="720" w:hanging="360"/>
+      </w:pPr>
+      <w:rPr>
+        <w:rFonts w:hint="default"/>
+      </w:rPr>
+    </w:lvl>
+    <w:lvl w:ilvl="1" w:tplc="0C0C0019" w:tentative="1">
+      <w:start w:val="1"/>
+      <w:numFmt w:val="lowerLetter"/>
+      <w:lvlText w:val="%2."/>
+      <w:lvlJc w:val="left"/>
+      <w:pPr>
+        <w:ind w:left="1440" w:hanging="360"/>
+      </w:pPr>
+    </w:lvl>
+    <w:lvl w:ilvl="2" w:tplc="0C0C001B" w:tentative="1">
+      <w:start w:val="1"/>
+      <w:numFmt w:val="lowerRoman"/>
+      <w:lvlText w:val="%3."/>
+      <w:lvlJc w:val="right"/>
+      <w:pPr>
+        <w:ind w:left="2160" w:hanging="180"/>
+      </w:pPr>
+    </w:lvl>
+    <w:lvl w:ilvl="3" w:tplc="0C0C000F" w:tentative="1">
+      <w:start w:val="1"/>
+      <w:numFmt w:val="decimal"/>
+      <w:lvlText w:val="%4."/>
+      <w:lvlJc w:val="left"/>
+      <w:pPr>
+        <w:ind w:left="2880" w:hanging="360"/>
+      </w:pPr>
+    </w:lvl>
+    <w:lvl w:ilvl="4" w:tplc="0C0C0019" w:tentative="1">
+      <w:start w:val="1"/>
+      <w:numFmt w:val="lowerLetter"/>
+      <w:lvlText w:val="%5."/>
+      <w:lvlJc w:val="left"/>
+      <w:pPr>
+        <w:ind w:left="3600" w:hanging="360"/>
+      </w:pPr>
+    </w:lvl>
+    <w:lvl w:ilvl="5" w:tplc="0C0C001B" w:tentative="1">
+      <w:start w:val="1"/>
+      <w:numFmt w:val="lowerRoman"/>
+      <w:lvlText w:val="%6."/>
+      <w:lvlJc w:val="right"/>
+      <w:pPr>
+        <w:ind w:left="4320" w:hanging="180"/>
+      </w:pPr>
+    </w:lvl>
+    <w:lvl w:ilvl="6" w:tplc="0C0C000F" w:tentative="1">
+      <w:start w:val="1"/>
+      <w:numFmt w:val="decimal"/>
+      <w:lvlText w:val="%7."/>
+      <w:lvlJc w:val="left"/>
+      <w:pPr>
+        <w:ind w:left="5040" w:hanging="360"/>
+      </w:pPr>
+    </w:lvl>
+    <w:lvl w:ilvl="7" w:tplc="0C0C0019" w:tentative="1">
+      <w:start w:val="1"/>
+      <w:numFmt w:val="lowerLetter"/>
+      <w:lvlText w:val="%8."/>
+      <w:lvlJc w:val="left"/>
+      <w:pPr>
+        <w:ind w:left="5760" w:hanging="360"/>
+      </w:pPr>
+    </w:lvl>
+    <w:lvl w:ilvl="8" w:tplc="0C0C001B" w:tentative="1">
+      <w:start w:val="1"/>
+      <w:numFmt w:val="lowerRoman"/>
+      <w:lvlText w:val="%9."/>
+      <w:lvlJc w:val="right"/>
+      <w:pPr>
+        <w:ind w:left="6480" w:hanging="180"/>
+      </w:pPr>
+    </w:lvl>
+  </w:abstractNum>
+  <w:abstractNum w:abstractNumId="1" w15:restartNumberingAfterBreak="0">
+    <w:nsid w:val="685374E2"/>
+    <w:multiLevelType w:val="hybridMultilevel"/>
+    <w:tmpl w:val="85627190"/>
+    <w:lvl w:ilvl="0" w:tplc="EFE23A3A">
+      <w:start w:val="1"/>
+      <w:numFmt w:val="decimal"/>
+      <w:lvlText w:val="%1-"/>
+      <w:lvlJc w:val="left"/>
+      <w:pPr>
+        <w:ind w:left="360" w:hanging="360"/>
+      </w:pPr>
+      <w:rPr>
+        <w:rFonts w:hint="default"/>
+      </w:rPr>
+    </w:lvl>
+    <w:lvl w:ilvl="1" w:tplc="0C0C0019">
+      <w:start w:val="1"/>
+      <w:numFmt w:val="lowerLetter"/>
+      <w:lvlText w:val="%2."/>
+      <w:lvlJc w:val="left"/>
+      <w:pPr>
+        <w:ind w:left="1080" w:hanging="360"/>
+      </w:pPr>
+    </w:lvl>
+    <w:lvl w:ilvl="2" w:tplc="0C0C001B" w:tentative="1">
+      <w:start w:val="1"/>
+      <w:numFmt w:val="lowerRoman"/>
+      <w:lvlText w:val="%3."/>
+      <w:lvlJc w:val="right"/>
+      <w:pPr>
+        <w:ind w:left="1800" w:hanging="180"/>
+      </w:pPr>
+    </w:lvl>
+    <w:lvl w:ilvl="3" w:tplc="0C0C000F" w:tentative="1">
+      <w:start w:val="1"/>
+      <w:numFmt w:val="decimal"/>
+      <w:lvlText w:val="%4."/>
+      <w:lvlJc w:val="left"/>
+      <w:pPr>
+        <w:ind w:left="2520" w:hanging="360"/>
+      </w:pPr>
+    </w:lvl>
+    <w:lvl w:ilvl="4" w:tplc="0C0C0019" w:tentative="1">
+      <w:start w:val="1"/>
+      <w:numFmt w:val="lowerLetter"/>
+      <w:lvlText w:val="%5."/>
+      <w:lvlJc w:val="left"/>
+      <w:pPr>
+        <w:ind w:left="3240" w:hanging="360"/>
+      </w:pPr>
+    </w:lvl>
+    <w:lvl w:ilvl="5" w:tplc="0C0C001B" w:tentative="1">
+      <w:start w:val="1"/>
+      <w:numFmt w:val="lowerRoman"/>
+      <w:lvlText w:val="%6."/>
+      <w:lvlJc w:val="right"/>
+      <w:pPr>
+        <w:ind w:left="3960" w:hanging="180"/>
+      </w:pPr>
+    </w:lvl>
+    <w:lvl w:ilvl="6" w:tplc="0C0C000F" w:tentative="1">
+      <w:start w:val="1"/>
+      <w:numFmt w:val="decimal"/>
+      <w:lvlText w:val="%7."/>
+      <w:lvlJc w:val="left"/>
+      <w:pPr>
+        <w:ind w:left="4680" w:hanging="360"/>
+      </w:pPr>
+    </w:lvl>
+    <w:lvl w:ilvl="7" w:tplc="0C0C0019" w:tentative="1">
+      <w:start w:val="1"/>
+      <w:numFmt w:val="lowerLetter"/>
+      <w:lvlText w:val="%8."/>
+      <w:lvlJc w:val="left"/>
+      <w:pPr>
+        <w:ind w:left="5400" w:hanging="360"/>
+      </w:pPr>
+    </w:lvl>
+    <w:lvl w:ilvl="8" w:tplc="0C0C001B" w:tentative="1">
+      <w:start w:val="1"/>
+      <w:numFmt w:val="lowerRoman"/>
+      <w:lvlText w:val="%9."/>
+      <w:lvlJc w:val="right"/>
+      <w:pPr>
+        <w:ind w:left="6120" w:hanging="180"/>
+      </w:pPr>
+    </w:lvl>
+  </w:abstractNum>
+  <w:num w:numId="1">
+    <w:abstractNumId w:val="0"/>
+  </w:num>
+  <w:num w:numId="2">
+    <w:abstractNumId w:val="1"/>
+  </w:num>
+</w:numbering>
 </file>
 
 <file path=word/styles.xml><?xml version="1.0" encoding="utf-8"?>
@@ -349,6 +736,7 @@
     <w:lsdException w:name="HTML Sample" w:semiHidden="1" w:unhideWhenUsed="1"/>
     <w:lsdException w:name="HTML Typewriter" w:semiHidden="1" w:unhideWhenUsed="1"/>
     <w:lsdException w:name="HTML Variable" w:semiHidden="1" w:unhideWhenUsed="1"/>
+    <w:lsdException w:name="Normal Table" w:semiHidden="1" w:unhideWhenUsed="1"/>
     <w:lsdException w:name="annotation subject" w:semiHidden="1" w:unhideWhenUsed="1"/>
     <w:lsdException w:name="No List" w:semiHidden="1" w:unhideWhenUsed="1"/>
     <w:lsdException w:name="Outline List 1" w:semiHidden="1" w:unhideWhenUsed="1"/>
@@ -395,8 +783,10 @@
     <w:lsdException w:name="Table Subtle 2" w:semiHidden="1" w:unhideWhenUsed="1"/>
     <w:lsdException w:name="Table Web 1" w:semiHidden="1" w:unhideWhenUsed="1"/>
     <w:lsdException w:name="Table Web 2" w:semiHidden="1" w:unhideWhenUsed="1"/>
+    <w:lsdException w:name="Table Web 3" w:semiHidden="1" w:unhideWhenUsed="1"/>
     <w:lsdException w:name="Balloon Text" w:semiHidden="1" w:unhideWhenUsed="1"/>
     <w:lsdException w:name="Table Grid" w:uiPriority="39"/>
+    <w:lsdException w:name="Table Theme" w:semiHidden="1" w:unhideWhenUsed="1"/>
     <w:lsdException w:name="Placeholder Text" w:semiHidden="1"/>
     <w:lsdException w:name="No Spacing" w:uiPriority="1" w:qFormat="1"/>
     <w:lsdException w:name="Light Shading" w:uiPriority="60"/>
@@ -752,6 +1142,17 @@
       <w:szCs w:val="24"/>
     </w:rPr>
   </w:style>
+  <w:style w:type="paragraph" w:styleId="Paragraphedeliste">
+    <w:name w:val="List Paragraph"/>
+    <w:basedOn w:val="Normal"/>
+    <w:uiPriority w:val="34"/>
+    <w:qFormat/>
+    <w:rsid w:val="00BF110F"/>
+    <w:pPr>
+      <w:ind w:left="720"/>
+      <w:contextualSpacing/>
+    </w:pPr>
+  </w:style>
 </w:styles>
 </file>
 

</xml_diff>

<commit_message>
Ajout du graphique des résultats de tests dans le TP3 d'infonuagique
</commit_message>
<xml_diff>
--- a/INF8480 - Systèmes répartis et infonuagique/TP3/Rapport.docx
+++ b/INF8480 - Systèmes répartis et infonuagique/TP3/Rapport.docx
@@ -8,6 +8,62 @@
         <w:spacing w:after="240"/>
       </w:pPr>
       <w:r>
+        <w:t>Analyse des tests de performance</w:t>
+      </w:r>
+    </w:p>
+    <w:p>
+      <w:r>
+        <w:t>Après l’exécution de notre script de test avec les deux configurations de serveur demandé, le tableau suivant représente nos résultats.</w:t>
+      </w:r>
+      <w:bookmarkStart w:id="0" w:name="_GoBack"/>
+      <w:bookmarkEnd w:id="0"/>
+    </w:p>
+    <w:p>
+      <w:r>
+        <w:t>Tableau 1 : Temps d’exécution selon le nombre de machines virtuelles</w:t>
+      </w:r>
+    </w:p>
+    <w:p>
+      <w:r>
+        <w:rPr>
+          <w:noProof/>
+        </w:rPr>
+        <w:drawing>
+          <wp:inline distT="0" distB="0" distL="0" distR="0" wp14:anchorId="3B4635F6" wp14:editId="7F36FFA4">
+            <wp:extent cx="5486400" cy="3416300"/>
+            <wp:effectExtent l="0" t="0" r="0" b="12700"/>
+            <wp:docPr id="1" name="Graphique 1">
+              <a:extLst xmlns:a="http://schemas.openxmlformats.org/drawingml/2006/main">
+                <a:ext uri="{FF2B5EF4-FFF2-40B4-BE49-F238E27FC236}">
+                  <a16:creationId xmlns:a16="http://schemas.microsoft.com/office/drawing/2014/main" id="{F3071B17-5292-4A28-89DB-F789E9B8E29F}"/>
+                </a:ext>
+              </a:extLst>
+            </wp:docPr>
+            <wp:cNvGraphicFramePr/>
+            <a:graphic xmlns:a="http://schemas.openxmlformats.org/drawingml/2006/main">
+              <a:graphicData uri="http://schemas.openxmlformats.org/drawingml/2006/chart">
+                <c:chart xmlns:c="http://schemas.openxmlformats.org/drawingml/2006/chart" xmlns:r="http://schemas.openxmlformats.org/officeDocument/2006/relationships" r:id="rId5"/>
+              </a:graphicData>
+            </a:graphic>
+          </wp:inline>
+        </w:drawing>
+      </w:r>
+    </w:p>
+    <w:p>
+      <w:r>
+        <w:t>Nous constatons, sans surprise, que le temps d’exécution est coupé de moitié lorsque nous déployons deux machines virtuelles munies d’un répartiteur de charge contrairement à une seule machine. Le répartiteur de tâchant distribue les requêtes en alternances aux deux serveurs. Ainsi, la tâche de travail est divisée par deux et cela se reflète sur les résultats obtenus.</w:t>
+      </w:r>
+      <w:r>
+        <w:br w:type="page"/>
+      </w:r>
+    </w:p>
+    <w:p>
+      <w:pPr>
+        <w:pStyle w:val="Titre1"/>
+        <w:spacing w:after="240"/>
+      </w:pPr>
+      <w:r>
+        <w:lastRenderedPageBreak/>
         <w:t>Question 1</w:t>
       </w:r>
     </w:p>
@@ -411,8 +467,6 @@
       <w:r>
         <w:t>Le type d’ajustement à faire, l’ID du groupe à modifier dynamiquement, le temps avant de pouvoir faire un autre changement ainsi que l’ajustement à faire exactement (par exemple le nombre de serveur à ajouter ou retirer lorsque l’on performe l’action).</w:t>
       </w:r>
-      <w:bookmarkStart w:id="0" w:name="_GoBack"/>
-      <w:bookmarkEnd w:id="0"/>
     </w:p>
     <w:sectPr>
       <w:pgSz w:w="12240" w:h="15840"/>
@@ -1156,6 +1210,1199 @@
 </w:styles>
 </file>
 
+<file path=word/charts/chart1.xml><?xml version="1.0" encoding="utf-8"?>
+<c:chartSpace xmlns:c="http://schemas.openxmlformats.org/drawingml/2006/chart" xmlns:a="http://schemas.openxmlformats.org/drawingml/2006/main" xmlns:r="http://schemas.openxmlformats.org/officeDocument/2006/relationships" xmlns:c16r2="http://schemas.microsoft.com/office/drawing/2015/06/chart">
+  <c:date1904 val="0"/>
+  <c:lang val="fr-FR"/>
+  <c:roundedCorners val="0"/>
+  <mc:AlternateContent xmlns:mc="http://schemas.openxmlformats.org/markup-compatibility/2006">
+    <mc:Choice xmlns:c14="http://schemas.microsoft.com/office/drawing/2007/8/2/chart" Requires="c14">
+      <c14:style val="102"/>
+    </mc:Choice>
+    <mc:Fallback>
+      <c:style val="2"/>
+    </mc:Fallback>
+  </mc:AlternateContent>
+  <c:chart>
+    <c:title>
+      <c:tx>
+        <c:rich>
+          <a:bodyPr rot="0" spcFirstLastPara="1" vertOverflow="ellipsis" vert="horz" wrap="square" anchor="ctr" anchorCtr="1"/>
+          <a:lstStyle/>
+          <a:p>
+            <a:pPr>
+              <a:defRPr sz="1400" b="0" i="0" u="none" strike="noStrike" kern="1200" spc="0" baseline="0">
+                <a:solidFill>
+                  <a:schemeClr val="tx1">
+                    <a:lumMod val="65000"/>
+                    <a:lumOff val="35000"/>
+                  </a:schemeClr>
+                </a:solidFill>
+                <a:latin typeface="+mn-lt"/>
+                <a:ea typeface="+mn-ea"/>
+                <a:cs typeface="+mn-cs"/>
+              </a:defRPr>
+            </a:pPr>
+            <a:r>
+              <a:rPr lang="fr-CA"/>
+              <a:t>Temps d'exécution selon le nombre de machines virtuelles </a:t>
+            </a:r>
+          </a:p>
+        </c:rich>
+      </c:tx>
+      <c:overlay val="0"/>
+      <c:spPr>
+        <a:noFill/>
+        <a:ln>
+          <a:noFill/>
+        </a:ln>
+        <a:effectLst/>
+      </c:spPr>
+      <c:txPr>
+        <a:bodyPr rot="0" spcFirstLastPara="1" vertOverflow="ellipsis" vert="horz" wrap="square" anchor="ctr" anchorCtr="1"/>
+        <a:lstStyle/>
+        <a:p>
+          <a:pPr>
+            <a:defRPr sz="1400" b="0" i="0" u="none" strike="noStrike" kern="1200" spc="0" baseline="0">
+              <a:solidFill>
+                <a:schemeClr val="tx1">
+                  <a:lumMod val="65000"/>
+                  <a:lumOff val="35000"/>
+                </a:schemeClr>
+              </a:solidFill>
+              <a:latin typeface="+mn-lt"/>
+              <a:ea typeface="+mn-ea"/>
+              <a:cs typeface="+mn-cs"/>
+            </a:defRPr>
+          </a:pPr>
+          <a:endParaRPr lang="fr-FR"/>
+        </a:p>
+      </c:txPr>
+    </c:title>
+    <c:autoTitleDeleted val="0"/>
+    <c:plotArea>
+      <c:layout/>
+      <c:barChart>
+        <c:barDir val="col"/>
+        <c:grouping val="clustered"/>
+        <c:varyColors val="0"/>
+        <c:ser>
+          <c:idx val="0"/>
+          <c:order val="0"/>
+          <c:tx>
+            <c:v>Temps1 (ms)</c:v>
+          </c:tx>
+          <c:spPr>
+            <a:solidFill>
+              <a:schemeClr val="accent1"/>
+            </a:solidFill>
+            <a:ln>
+              <a:noFill/>
+            </a:ln>
+            <a:effectLst/>
+          </c:spPr>
+          <c:invertIfNegative val="0"/>
+          <c:cat>
+            <c:strRef>
+              <c:f>Feuil1!$A$2:$A$3</c:f>
+              <c:strCache>
+                <c:ptCount val="2"/>
+                <c:pt idx="0">
+                  <c:v>1 machine virtuelle</c:v>
+                </c:pt>
+                <c:pt idx="1">
+                  <c:v>2 machines virtuelles avec répartiteur de charge</c:v>
+                </c:pt>
+              </c:strCache>
+            </c:strRef>
+          </c:cat>
+          <c:val>
+            <c:numRef>
+              <c:f>Feuil1!$B$2:$B$3</c:f>
+              <c:numCache>
+                <c:formatCode>0</c:formatCode>
+                <c:ptCount val="2"/>
+                <c:pt idx="0">
+                  <c:v>25019</c:v>
+                </c:pt>
+                <c:pt idx="1">
+                  <c:v>12927</c:v>
+                </c:pt>
+              </c:numCache>
+            </c:numRef>
+          </c:val>
+          <c:extLst>
+            <c:ext xmlns:c16="http://schemas.microsoft.com/office/drawing/2014/chart" uri="{C3380CC4-5D6E-409C-BE32-E72D297353CC}">
+              <c16:uniqueId val="{00000000-EBA3-4D3B-9A39-CDF553C71826}"/>
+            </c:ext>
+          </c:extLst>
+        </c:ser>
+        <c:ser>
+          <c:idx val="1"/>
+          <c:order val="1"/>
+          <c:tx>
+            <c:v>Temps2 (ms)</c:v>
+          </c:tx>
+          <c:spPr>
+            <a:solidFill>
+              <a:schemeClr val="accent2"/>
+            </a:solidFill>
+            <a:ln>
+              <a:noFill/>
+            </a:ln>
+            <a:effectLst/>
+          </c:spPr>
+          <c:invertIfNegative val="0"/>
+          <c:cat>
+            <c:strRef>
+              <c:f>Feuil1!$A$2:$A$3</c:f>
+              <c:strCache>
+                <c:ptCount val="2"/>
+                <c:pt idx="0">
+                  <c:v>1 machine virtuelle</c:v>
+                </c:pt>
+                <c:pt idx="1">
+                  <c:v>2 machines virtuelles avec répartiteur de charge</c:v>
+                </c:pt>
+              </c:strCache>
+            </c:strRef>
+          </c:cat>
+          <c:val>
+            <c:numRef>
+              <c:f>Feuil1!$C$2:$C$3</c:f>
+              <c:numCache>
+                <c:formatCode>0</c:formatCode>
+                <c:ptCount val="2"/>
+                <c:pt idx="0">
+                  <c:v>24205</c:v>
+                </c:pt>
+                <c:pt idx="1">
+                  <c:v>11430</c:v>
+                </c:pt>
+              </c:numCache>
+            </c:numRef>
+          </c:val>
+          <c:extLst>
+            <c:ext xmlns:c16="http://schemas.microsoft.com/office/drawing/2014/chart" uri="{C3380CC4-5D6E-409C-BE32-E72D297353CC}">
+              <c16:uniqueId val="{00000001-EBA3-4D3B-9A39-CDF553C71826}"/>
+            </c:ext>
+          </c:extLst>
+        </c:ser>
+        <c:ser>
+          <c:idx val="2"/>
+          <c:order val="2"/>
+          <c:tx>
+            <c:v>Temps3 (ms)</c:v>
+          </c:tx>
+          <c:spPr>
+            <a:solidFill>
+              <a:schemeClr val="accent3"/>
+            </a:solidFill>
+            <a:ln w="25400">
+              <a:noFill/>
+            </a:ln>
+            <a:effectLst/>
+          </c:spPr>
+          <c:invertIfNegative val="0"/>
+          <c:cat>
+            <c:strRef>
+              <c:f>Feuil1!$A$2:$A$3</c:f>
+              <c:strCache>
+                <c:ptCount val="2"/>
+                <c:pt idx="0">
+                  <c:v>1 machine virtuelle</c:v>
+                </c:pt>
+                <c:pt idx="1">
+                  <c:v>2 machines virtuelles avec répartiteur de charge</c:v>
+                </c:pt>
+              </c:strCache>
+            </c:strRef>
+          </c:cat>
+          <c:val>
+            <c:numRef>
+              <c:f>Feuil1!$D$2:$D$3</c:f>
+              <c:numCache>
+                <c:formatCode>0</c:formatCode>
+                <c:ptCount val="2"/>
+                <c:pt idx="0">
+                  <c:v>23456</c:v>
+                </c:pt>
+                <c:pt idx="1">
+                  <c:v>11427</c:v>
+                </c:pt>
+              </c:numCache>
+            </c:numRef>
+          </c:val>
+          <c:extLst>
+            <c:ext xmlns:c16="http://schemas.microsoft.com/office/drawing/2014/chart" uri="{C3380CC4-5D6E-409C-BE32-E72D297353CC}">
+              <c16:uniqueId val="{00000002-EBA3-4D3B-9A39-CDF553C71826}"/>
+            </c:ext>
+          </c:extLst>
+        </c:ser>
+        <c:dLbls>
+          <c:showLegendKey val="0"/>
+          <c:showVal val="0"/>
+          <c:showCatName val="0"/>
+          <c:showSerName val="0"/>
+          <c:showPercent val="0"/>
+          <c:showBubbleSize val="0"/>
+        </c:dLbls>
+        <c:gapWidth val="150"/>
+        <c:axId val="21578304"/>
+        <c:axId val="47208336"/>
+      </c:barChart>
+      <c:scatterChart>
+        <c:scatterStyle val="lineMarker"/>
+        <c:varyColors val="0"/>
+        <c:ser>
+          <c:idx val="3"/>
+          <c:order val="3"/>
+          <c:tx>
+            <c:v>Temps moyen (ms)</c:v>
+          </c:tx>
+          <c:spPr>
+            <a:ln w="28575" cap="rnd">
+              <a:noFill/>
+              <a:round/>
+            </a:ln>
+            <a:effectLst>
+              <a:softEdge rad="0"/>
+            </a:effectLst>
+          </c:spPr>
+          <c:marker>
+            <c:symbol val="dash"/>
+            <c:size val="15"/>
+            <c:spPr>
+              <a:solidFill>
+                <a:schemeClr val="tx1"/>
+              </a:solidFill>
+              <a:ln w="0" cap="sq">
+                <a:solidFill>
+                  <a:schemeClr val="tx1"/>
+                </a:solidFill>
+                <a:headEnd type="none" w="med" len="sm"/>
+              </a:ln>
+              <a:effectLst>
+                <a:softEdge rad="0"/>
+              </a:effectLst>
+            </c:spPr>
+          </c:marker>
+          <c:dLbls>
+            <c:dLbl>
+              <c:idx val="0"/>
+              <c:layout>
+                <c:manualLayout>
+                  <c:x val="-5.5175500972045446E-2"/>
+                  <c:y val="-5.8299475088829121E-2"/>
+                </c:manualLayout>
+              </c:layout>
+              <c:showLegendKey val="0"/>
+              <c:showVal val="1"/>
+              <c:showCatName val="0"/>
+              <c:showSerName val="0"/>
+              <c:showPercent val="0"/>
+              <c:showBubbleSize val="0"/>
+              <c:extLst>
+                <c:ext xmlns:c15="http://schemas.microsoft.com/office/drawing/2012/chart" uri="{CE6537A1-D6FC-4f65-9D91-7224C49458BB}"/>
+                <c:ext xmlns:c16="http://schemas.microsoft.com/office/drawing/2014/chart" uri="{C3380CC4-5D6E-409C-BE32-E72D297353CC}">
+                  <c16:uniqueId val="{00000003-EBA3-4D3B-9A39-CDF553C71826}"/>
+                </c:ext>
+              </c:extLst>
+            </c:dLbl>
+            <c:dLbl>
+              <c:idx val="1"/>
+              <c:layout>
+                <c:manualLayout>
+                  <c:x val="-5.1439408474919887E-2"/>
+                  <c:y val="-4.5976902773435968E-2"/>
+                </c:manualLayout>
+              </c:layout>
+              <c:showLegendKey val="0"/>
+              <c:showVal val="1"/>
+              <c:showCatName val="0"/>
+              <c:showSerName val="0"/>
+              <c:showPercent val="0"/>
+              <c:showBubbleSize val="0"/>
+              <c:extLst>
+                <c:ext xmlns:c15="http://schemas.microsoft.com/office/drawing/2012/chart" uri="{CE6537A1-D6FC-4f65-9D91-7224C49458BB}"/>
+                <c:ext xmlns:c16="http://schemas.microsoft.com/office/drawing/2014/chart" uri="{C3380CC4-5D6E-409C-BE32-E72D297353CC}">
+                  <c16:uniqueId val="{00000004-EBA3-4D3B-9A39-CDF553C71826}"/>
+                </c:ext>
+              </c:extLst>
+            </c:dLbl>
+            <c:spPr>
+              <a:noFill/>
+              <a:ln>
+                <a:noFill/>
+              </a:ln>
+              <a:effectLst/>
+            </c:spPr>
+            <c:txPr>
+              <a:bodyPr rot="0" spcFirstLastPara="1" vertOverflow="ellipsis" vert="horz" wrap="square" lIns="38100" tIns="19050" rIns="38100" bIns="19050" anchor="ctr" anchorCtr="1">
+                <a:spAutoFit/>
+              </a:bodyPr>
+              <a:lstStyle/>
+              <a:p>
+                <a:pPr>
+                  <a:defRPr sz="900" b="0" i="0" u="none" strike="noStrike" kern="1200" baseline="0">
+                    <a:solidFill>
+                      <a:schemeClr val="tx1">
+                        <a:lumMod val="75000"/>
+                        <a:lumOff val="25000"/>
+                      </a:schemeClr>
+                    </a:solidFill>
+                    <a:latin typeface="+mn-lt"/>
+                    <a:ea typeface="+mn-ea"/>
+                    <a:cs typeface="+mn-cs"/>
+                  </a:defRPr>
+                </a:pPr>
+                <a:endParaRPr lang="fr-FR"/>
+              </a:p>
+            </c:txPr>
+            <c:showLegendKey val="0"/>
+            <c:showVal val="1"/>
+            <c:showCatName val="0"/>
+            <c:showSerName val="0"/>
+            <c:showPercent val="0"/>
+            <c:showBubbleSize val="0"/>
+            <c:showLeaderLines val="0"/>
+            <c:extLst>
+              <c:ext xmlns:c15="http://schemas.microsoft.com/office/drawing/2012/chart" uri="{CE6537A1-D6FC-4f65-9D91-7224C49458BB}">
+                <c15:showLeaderLines val="1"/>
+                <c15:leaderLines>
+                  <c:spPr>
+                    <a:ln w="9525" cap="flat" cmpd="sng" algn="ctr">
+                      <a:solidFill>
+                        <a:schemeClr val="tx1">
+                          <a:lumMod val="35000"/>
+                          <a:lumOff val="65000"/>
+                        </a:schemeClr>
+                      </a:solidFill>
+                      <a:round/>
+                    </a:ln>
+                    <a:effectLst/>
+                  </c:spPr>
+                </c15:leaderLines>
+              </c:ext>
+            </c:extLst>
+          </c:dLbls>
+          <c:yVal>
+            <c:numRef>
+              <c:f>Feuil1!$E$2:$E$3</c:f>
+              <c:numCache>
+                <c:formatCode>0</c:formatCode>
+                <c:ptCount val="2"/>
+                <c:pt idx="0">
+                  <c:v>24226.666666666668</c:v>
+                </c:pt>
+                <c:pt idx="1">
+                  <c:v>11928</c:v>
+                </c:pt>
+              </c:numCache>
+            </c:numRef>
+          </c:yVal>
+          <c:smooth val="0"/>
+          <c:extLst>
+            <c:ext xmlns:c16="http://schemas.microsoft.com/office/drawing/2014/chart" uri="{C3380CC4-5D6E-409C-BE32-E72D297353CC}">
+              <c16:uniqueId val="{00000005-EBA3-4D3B-9A39-CDF553C71826}"/>
+            </c:ext>
+          </c:extLst>
+        </c:ser>
+        <c:dLbls>
+          <c:showLegendKey val="0"/>
+          <c:showVal val="0"/>
+          <c:showCatName val="0"/>
+          <c:showSerName val="0"/>
+          <c:showPercent val="0"/>
+          <c:showBubbleSize val="0"/>
+        </c:dLbls>
+        <c:axId val="21578304"/>
+        <c:axId val="47208336"/>
+      </c:scatterChart>
+      <c:catAx>
+        <c:axId val="21578304"/>
+        <c:scaling>
+          <c:orientation val="minMax"/>
+        </c:scaling>
+        <c:delete val="0"/>
+        <c:axPos val="b"/>
+        <c:numFmt formatCode="General" sourceLinked="1"/>
+        <c:majorTickMark val="none"/>
+        <c:minorTickMark val="none"/>
+        <c:tickLblPos val="nextTo"/>
+        <c:spPr>
+          <a:noFill/>
+          <a:ln w="9525" cap="flat" cmpd="sng" algn="ctr">
+            <a:solidFill>
+              <a:schemeClr val="tx1">
+                <a:lumMod val="15000"/>
+                <a:lumOff val="85000"/>
+              </a:schemeClr>
+            </a:solidFill>
+            <a:round/>
+          </a:ln>
+          <a:effectLst/>
+        </c:spPr>
+        <c:txPr>
+          <a:bodyPr rot="-60000000" spcFirstLastPara="1" vertOverflow="ellipsis" vert="horz" wrap="square" anchor="ctr" anchorCtr="1"/>
+          <a:lstStyle/>
+          <a:p>
+            <a:pPr>
+              <a:defRPr sz="900" b="0" i="0" u="none" strike="noStrike" kern="1200" baseline="0">
+                <a:solidFill>
+                  <a:schemeClr val="tx1">
+                    <a:lumMod val="65000"/>
+                    <a:lumOff val="35000"/>
+                  </a:schemeClr>
+                </a:solidFill>
+                <a:latin typeface="+mn-lt"/>
+                <a:ea typeface="+mn-ea"/>
+                <a:cs typeface="+mn-cs"/>
+              </a:defRPr>
+            </a:pPr>
+            <a:endParaRPr lang="fr-FR"/>
+          </a:p>
+        </c:txPr>
+        <c:crossAx val="47208336"/>
+        <c:crosses val="autoZero"/>
+        <c:auto val="1"/>
+        <c:lblAlgn val="ctr"/>
+        <c:lblOffset val="100"/>
+        <c:noMultiLvlLbl val="0"/>
+      </c:catAx>
+      <c:valAx>
+        <c:axId val="47208336"/>
+        <c:scaling>
+          <c:orientation val="minMax"/>
+        </c:scaling>
+        <c:delete val="0"/>
+        <c:axPos val="l"/>
+        <c:majorGridlines>
+          <c:spPr>
+            <a:ln w="9525" cap="flat" cmpd="sng" algn="ctr">
+              <a:solidFill>
+                <a:schemeClr val="tx1">
+                  <a:lumMod val="15000"/>
+                  <a:lumOff val="85000"/>
+                </a:schemeClr>
+              </a:solidFill>
+              <a:round/>
+            </a:ln>
+            <a:effectLst/>
+          </c:spPr>
+        </c:majorGridlines>
+        <c:title>
+          <c:tx>
+            <c:rich>
+              <a:bodyPr rot="-5400000" spcFirstLastPara="1" vertOverflow="ellipsis" vert="horz" wrap="square" anchor="ctr" anchorCtr="1"/>
+              <a:lstStyle/>
+              <a:p>
+                <a:pPr>
+                  <a:defRPr sz="1000" b="0" i="0" u="none" strike="noStrike" kern="1200" baseline="0">
+                    <a:solidFill>
+                      <a:schemeClr val="tx1">
+                        <a:lumMod val="65000"/>
+                        <a:lumOff val="35000"/>
+                      </a:schemeClr>
+                    </a:solidFill>
+                    <a:latin typeface="+mn-lt"/>
+                    <a:ea typeface="+mn-ea"/>
+                    <a:cs typeface="+mn-cs"/>
+                  </a:defRPr>
+                </a:pPr>
+                <a:r>
+                  <a:rPr lang="fr-CA"/>
+                  <a:t>Temps d'exécution</a:t>
+                </a:r>
+                <a:r>
+                  <a:rPr lang="fr-CA" baseline="0"/>
+                  <a:t> (ms)</a:t>
+                </a:r>
+                <a:endParaRPr lang="fr-CA"/>
+              </a:p>
+            </c:rich>
+          </c:tx>
+          <c:overlay val="0"/>
+          <c:spPr>
+            <a:noFill/>
+            <a:ln>
+              <a:noFill/>
+            </a:ln>
+            <a:effectLst/>
+          </c:spPr>
+          <c:txPr>
+            <a:bodyPr rot="-5400000" spcFirstLastPara="1" vertOverflow="ellipsis" vert="horz" wrap="square" anchor="ctr" anchorCtr="1"/>
+            <a:lstStyle/>
+            <a:p>
+              <a:pPr>
+                <a:defRPr sz="1000" b="0" i="0" u="none" strike="noStrike" kern="1200" baseline="0">
+                  <a:solidFill>
+                    <a:schemeClr val="tx1">
+                      <a:lumMod val="65000"/>
+                      <a:lumOff val="35000"/>
+                    </a:schemeClr>
+                  </a:solidFill>
+                  <a:latin typeface="+mn-lt"/>
+                  <a:ea typeface="+mn-ea"/>
+                  <a:cs typeface="+mn-cs"/>
+                </a:defRPr>
+              </a:pPr>
+              <a:endParaRPr lang="fr-FR"/>
+            </a:p>
+          </c:txPr>
+        </c:title>
+        <c:numFmt formatCode="0" sourceLinked="1"/>
+        <c:majorTickMark val="none"/>
+        <c:minorTickMark val="none"/>
+        <c:tickLblPos val="nextTo"/>
+        <c:spPr>
+          <a:noFill/>
+          <a:ln>
+            <a:noFill/>
+          </a:ln>
+          <a:effectLst/>
+        </c:spPr>
+        <c:txPr>
+          <a:bodyPr rot="-60000000" spcFirstLastPara="1" vertOverflow="ellipsis" vert="horz" wrap="square" anchor="ctr" anchorCtr="1"/>
+          <a:lstStyle/>
+          <a:p>
+            <a:pPr>
+              <a:defRPr sz="900" b="0" i="0" u="none" strike="noStrike" kern="1200" baseline="0">
+                <a:solidFill>
+                  <a:schemeClr val="tx1">
+                    <a:lumMod val="65000"/>
+                    <a:lumOff val="35000"/>
+                  </a:schemeClr>
+                </a:solidFill>
+                <a:latin typeface="+mn-lt"/>
+                <a:ea typeface="+mn-ea"/>
+                <a:cs typeface="+mn-cs"/>
+              </a:defRPr>
+            </a:pPr>
+            <a:endParaRPr lang="fr-FR"/>
+          </a:p>
+        </c:txPr>
+        <c:crossAx val="21578304"/>
+        <c:crosses val="autoZero"/>
+        <c:crossBetween val="between"/>
+      </c:valAx>
+      <c:spPr>
+        <a:noFill/>
+        <a:ln>
+          <a:noFill/>
+        </a:ln>
+        <a:effectLst/>
+      </c:spPr>
+    </c:plotArea>
+    <c:legend>
+      <c:legendPos val="b"/>
+      <c:overlay val="0"/>
+      <c:spPr>
+        <a:noFill/>
+        <a:ln>
+          <a:noFill/>
+        </a:ln>
+        <a:effectLst/>
+      </c:spPr>
+      <c:txPr>
+        <a:bodyPr rot="0" spcFirstLastPara="1" vertOverflow="ellipsis" vert="horz" wrap="square" anchor="ctr" anchorCtr="1"/>
+        <a:lstStyle/>
+        <a:p>
+          <a:pPr>
+            <a:defRPr sz="900" b="0" i="0" u="none" strike="noStrike" kern="1200" baseline="0">
+              <a:solidFill>
+                <a:schemeClr val="tx1">
+                  <a:lumMod val="65000"/>
+                  <a:lumOff val="35000"/>
+                </a:schemeClr>
+              </a:solidFill>
+              <a:latin typeface="+mn-lt"/>
+              <a:ea typeface="+mn-ea"/>
+              <a:cs typeface="+mn-cs"/>
+            </a:defRPr>
+          </a:pPr>
+          <a:endParaRPr lang="fr-FR"/>
+        </a:p>
+      </c:txPr>
+    </c:legend>
+    <c:plotVisOnly val="1"/>
+    <c:dispBlanksAs val="gap"/>
+    <c:showDLblsOverMax val="0"/>
+  </c:chart>
+  <c:spPr>
+    <a:solidFill>
+      <a:schemeClr val="bg1"/>
+    </a:solidFill>
+    <a:ln w="9525" cap="flat" cmpd="sng" algn="ctr">
+      <a:solidFill>
+        <a:schemeClr val="tx1">
+          <a:lumMod val="15000"/>
+          <a:lumOff val="85000"/>
+        </a:schemeClr>
+      </a:solidFill>
+      <a:round/>
+    </a:ln>
+    <a:effectLst/>
+  </c:spPr>
+  <c:txPr>
+    <a:bodyPr/>
+    <a:lstStyle/>
+    <a:p>
+      <a:pPr>
+        <a:defRPr/>
+      </a:pPr>
+      <a:endParaRPr lang="fr-FR"/>
+    </a:p>
+  </c:txPr>
+  <c:externalData r:id="rId3">
+    <c:autoUpdate val="0"/>
+  </c:externalData>
+</c:chartSpace>
+</file>
+
+<file path=word/charts/colors1.xml><?xml version="1.0" encoding="utf-8"?>
+<cs:colorStyle xmlns:cs="http://schemas.microsoft.com/office/drawing/2012/chartStyle" xmlns:a="http://schemas.openxmlformats.org/drawingml/2006/main" meth="cycle" id="10">
+  <a:schemeClr val="accent1"/>
+  <a:schemeClr val="accent2"/>
+  <a:schemeClr val="accent3"/>
+  <a:schemeClr val="accent4"/>
+  <a:schemeClr val="accent5"/>
+  <a:schemeClr val="accent6"/>
+  <cs:variation/>
+  <cs:variation>
+    <a:lumMod val="60000"/>
+  </cs:variation>
+  <cs:variation>
+    <a:lumMod val="80000"/>
+    <a:lumOff val="20000"/>
+  </cs:variation>
+  <cs:variation>
+    <a:lumMod val="80000"/>
+  </cs:variation>
+  <cs:variation>
+    <a:lumMod val="60000"/>
+    <a:lumOff val="40000"/>
+  </cs:variation>
+  <cs:variation>
+    <a:lumMod val="50000"/>
+  </cs:variation>
+  <cs:variation>
+    <a:lumMod val="70000"/>
+    <a:lumOff val="30000"/>
+  </cs:variation>
+  <cs:variation>
+    <a:lumMod val="70000"/>
+  </cs:variation>
+  <cs:variation>
+    <a:lumMod val="50000"/>
+    <a:lumOff val="50000"/>
+  </cs:variation>
+</cs:colorStyle>
+</file>
+
+<file path=word/charts/style1.xml><?xml version="1.0" encoding="utf-8"?>
+<cs:chartStyle xmlns:cs="http://schemas.microsoft.com/office/drawing/2012/chartStyle" xmlns:a="http://schemas.openxmlformats.org/drawingml/2006/main" id="201">
+  <cs:axisTitle>
+    <cs:lnRef idx="0"/>
+    <cs:fillRef idx="0"/>
+    <cs:effectRef idx="0"/>
+    <cs:fontRef idx="minor">
+      <a:schemeClr val="tx1">
+        <a:lumMod val="65000"/>
+        <a:lumOff val="35000"/>
+      </a:schemeClr>
+    </cs:fontRef>
+    <cs:defRPr sz="1000" kern="1200"/>
+  </cs:axisTitle>
+  <cs:categoryAxis>
+    <cs:lnRef idx="0"/>
+    <cs:fillRef idx="0"/>
+    <cs:effectRef idx="0"/>
+    <cs:fontRef idx="minor">
+      <a:schemeClr val="tx1">
+        <a:lumMod val="65000"/>
+        <a:lumOff val="35000"/>
+      </a:schemeClr>
+    </cs:fontRef>
+    <cs:spPr>
+      <a:ln w="9525" cap="flat" cmpd="sng" algn="ctr">
+        <a:solidFill>
+          <a:schemeClr val="tx1">
+            <a:lumMod val="15000"/>
+            <a:lumOff val="85000"/>
+          </a:schemeClr>
+        </a:solidFill>
+        <a:round/>
+      </a:ln>
+    </cs:spPr>
+    <cs:defRPr sz="900" kern="1200"/>
+  </cs:categoryAxis>
+  <cs:chartArea mods="allowNoFillOverride allowNoLineOverride">
+    <cs:lnRef idx="0"/>
+    <cs:fillRef idx="0"/>
+    <cs:effectRef idx="0"/>
+    <cs:fontRef idx="minor">
+      <a:schemeClr val="tx1"/>
+    </cs:fontRef>
+    <cs:spPr>
+      <a:solidFill>
+        <a:schemeClr val="bg1"/>
+      </a:solidFill>
+      <a:ln w="9525" cap="flat" cmpd="sng" algn="ctr">
+        <a:solidFill>
+          <a:schemeClr val="tx1">
+            <a:lumMod val="15000"/>
+            <a:lumOff val="85000"/>
+          </a:schemeClr>
+        </a:solidFill>
+        <a:round/>
+      </a:ln>
+    </cs:spPr>
+    <cs:defRPr sz="1000" kern="1200"/>
+  </cs:chartArea>
+  <cs:dataLabel>
+    <cs:lnRef idx="0"/>
+    <cs:fillRef idx="0"/>
+    <cs:effectRef idx="0"/>
+    <cs:fontRef idx="minor">
+      <a:schemeClr val="tx1">
+        <a:lumMod val="75000"/>
+        <a:lumOff val="25000"/>
+      </a:schemeClr>
+    </cs:fontRef>
+    <cs:defRPr sz="900" kern="1200"/>
+  </cs:dataLabel>
+  <cs:dataLabelCallout>
+    <cs:lnRef idx="0"/>
+    <cs:fillRef idx="0"/>
+    <cs:effectRef idx="0"/>
+    <cs:fontRef idx="minor">
+      <a:schemeClr val="dk1">
+        <a:lumMod val="65000"/>
+        <a:lumOff val="35000"/>
+      </a:schemeClr>
+    </cs:fontRef>
+    <cs:spPr>
+      <a:solidFill>
+        <a:schemeClr val="lt1"/>
+      </a:solidFill>
+      <a:ln>
+        <a:solidFill>
+          <a:schemeClr val="dk1">
+            <a:lumMod val="25000"/>
+            <a:lumOff val="75000"/>
+          </a:schemeClr>
+        </a:solidFill>
+      </a:ln>
+    </cs:spPr>
+    <cs:defRPr sz="900" kern="1200"/>
+    <cs:bodyPr rot="0" spcFirstLastPara="1" vertOverflow="clip" horzOverflow="clip" vert="horz" wrap="square" lIns="36576" tIns="18288" rIns="36576" bIns="18288" anchor="ctr" anchorCtr="1">
+      <a:spAutoFit/>
+    </cs:bodyPr>
+  </cs:dataLabelCallout>
+  <cs:dataPoint>
+    <cs:lnRef idx="0"/>
+    <cs:fillRef idx="1">
+      <cs:styleClr val="auto"/>
+    </cs:fillRef>
+    <cs:effectRef idx="0"/>
+    <cs:fontRef idx="minor">
+      <a:schemeClr val="tx1"/>
+    </cs:fontRef>
+  </cs:dataPoint>
+  <cs:dataPoint3D>
+    <cs:lnRef idx="0"/>
+    <cs:fillRef idx="1">
+      <cs:styleClr val="auto"/>
+    </cs:fillRef>
+    <cs:effectRef idx="0"/>
+    <cs:fontRef idx="minor">
+      <a:schemeClr val="tx1"/>
+    </cs:fontRef>
+  </cs:dataPoint3D>
+  <cs:dataPointLine>
+    <cs:lnRef idx="0">
+      <cs:styleClr val="auto"/>
+    </cs:lnRef>
+    <cs:fillRef idx="1"/>
+    <cs:effectRef idx="0"/>
+    <cs:fontRef idx="minor">
+      <a:schemeClr val="tx1"/>
+    </cs:fontRef>
+    <cs:spPr>
+      <a:ln w="28575" cap="rnd">
+        <a:solidFill>
+          <a:schemeClr val="phClr"/>
+        </a:solidFill>
+        <a:round/>
+      </a:ln>
+    </cs:spPr>
+  </cs:dataPointLine>
+  <cs:dataPointMarker>
+    <cs:lnRef idx="0">
+      <cs:styleClr val="auto"/>
+    </cs:lnRef>
+    <cs:fillRef idx="1">
+      <cs:styleClr val="auto"/>
+    </cs:fillRef>
+    <cs:effectRef idx="0"/>
+    <cs:fontRef idx="minor">
+      <a:schemeClr val="tx1"/>
+    </cs:fontRef>
+    <cs:spPr>
+      <a:ln w="9525">
+        <a:solidFill>
+          <a:schemeClr val="phClr"/>
+        </a:solidFill>
+      </a:ln>
+    </cs:spPr>
+  </cs:dataPointMarker>
+  <cs:dataPointMarkerLayout symbol="circle" size="5"/>
+  <cs:dataPointWireframe>
+    <cs:lnRef idx="0">
+      <cs:styleClr val="auto"/>
+    </cs:lnRef>
+    <cs:fillRef idx="1"/>
+    <cs:effectRef idx="0"/>
+    <cs:fontRef idx="minor">
+      <a:schemeClr val="tx1"/>
+    </cs:fontRef>
+    <cs:spPr>
+      <a:ln w="9525" cap="rnd">
+        <a:solidFill>
+          <a:schemeClr val="phClr"/>
+        </a:solidFill>
+        <a:round/>
+      </a:ln>
+    </cs:spPr>
+  </cs:dataPointWireframe>
+  <cs:dataTable>
+    <cs:lnRef idx="0"/>
+    <cs:fillRef idx="0"/>
+    <cs:effectRef idx="0"/>
+    <cs:fontRef idx="minor">
+      <a:schemeClr val="tx1">
+        <a:lumMod val="65000"/>
+        <a:lumOff val="35000"/>
+      </a:schemeClr>
+    </cs:fontRef>
+    <cs:spPr>
+      <a:noFill/>
+      <a:ln w="9525" cap="flat" cmpd="sng" algn="ctr">
+        <a:solidFill>
+          <a:schemeClr val="tx1">
+            <a:lumMod val="15000"/>
+            <a:lumOff val="85000"/>
+          </a:schemeClr>
+        </a:solidFill>
+        <a:round/>
+      </a:ln>
+    </cs:spPr>
+    <cs:defRPr sz="900" kern="1200"/>
+  </cs:dataTable>
+  <cs:downBar>
+    <cs:lnRef idx="0"/>
+    <cs:fillRef idx="0"/>
+    <cs:effectRef idx="0"/>
+    <cs:fontRef idx="minor">
+      <a:schemeClr val="dk1"/>
+    </cs:fontRef>
+    <cs:spPr>
+      <a:solidFill>
+        <a:schemeClr val="dk1">
+          <a:lumMod val="65000"/>
+          <a:lumOff val="35000"/>
+        </a:schemeClr>
+      </a:solidFill>
+      <a:ln w="9525">
+        <a:solidFill>
+          <a:schemeClr val="tx1">
+            <a:lumMod val="65000"/>
+            <a:lumOff val="35000"/>
+          </a:schemeClr>
+        </a:solidFill>
+      </a:ln>
+    </cs:spPr>
+  </cs:downBar>
+  <cs:dropLine>
+    <cs:lnRef idx="0"/>
+    <cs:fillRef idx="0"/>
+    <cs:effectRef idx="0"/>
+    <cs:fontRef idx="minor">
+      <a:schemeClr val="tx1"/>
+    </cs:fontRef>
+    <cs:spPr>
+      <a:ln w="9525" cap="flat" cmpd="sng" algn="ctr">
+        <a:solidFill>
+          <a:schemeClr val="tx1">
+            <a:lumMod val="35000"/>
+            <a:lumOff val="65000"/>
+          </a:schemeClr>
+        </a:solidFill>
+        <a:round/>
+      </a:ln>
+    </cs:spPr>
+  </cs:dropLine>
+  <cs:errorBar>
+    <cs:lnRef idx="0"/>
+    <cs:fillRef idx="0"/>
+    <cs:effectRef idx="0"/>
+    <cs:fontRef idx="minor">
+      <a:schemeClr val="tx1"/>
+    </cs:fontRef>
+    <cs:spPr>
+      <a:ln w="9525" cap="flat" cmpd="sng" algn="ctr">
+        <a:solidFill>
+          <a:schemeClr val="tx1">
+            <a:lumMod val="65000"/>
+            <a:lumOff val="35000"/>
+          </a:schemeClr>
+        </a:solidFill>
+        <a:round/>
+      </a:ln>
+    </cs:spPr>
+  </cs:errorBar>
+  <cs:floor>
+    <cs:lnRef idx="0"/>
+    <cs:fillRef idx="0"/>
+    <cs:effectRef idx="0"/>
+    <cs:fontRef idx="minor">
+      <a:schemeClr val="tx1"/>
+    </cs:fontRef>
+    <cs:spPr>
+      <a:noFill/>
+      <a:ln>
+        <a:noFill/>
+      </a:ln>
+    </cs:spPr>
+  </cs:floor>
+  <cs:gridlineMajor>
+    <cs:lnRef idx="0"/>
+    <cs:fillRef idx="0"/>
+    <cs:effectRef idx="0"/>
+    <cs:fontRef idx="minor">
+      <a:schemeClr val="tx1"/>
+    </cs:fontRef>
+    <cs:spPr>
+      <a:ln w="9525" cap="flat" cmpd="sng" algn="ctr">
+        <a:solidFill>
+          <a:schemeClr val="tx1">
+            <a:lumMod val="15000"/>
+            <a:lumOff val="85000"/>
+          </a:schemeClr>
+        </a:solidFill>
+        <a:round/>
+      </a:ln>
+    </cs:spPr>
+  </cs:gridlineMajor>
+  <cs:gridlineMinor>
+    <cs:lnRef idx="0"/>
+    <cs:fillRef idx="0"/>
+    <cs:effectRef idx="0"/>
+    <cs:fontRef idx="minor">
+      <a:schemeClr val="tx1"/>
+    </cs:fontRef>
+    <cs:spPr>
+      <a:ln w="9525" cap="flat" cmpd="sng" algn="ctr">
+        <a:solidFill>
+          <a:schemeClr val="tx1">
+            <a:lumMod val="5000"/>
+            <a:lumOff val="95000"/>
+          </a:schemeClr>
+        </a:solidFill>
+        <a:round/>
+      </a:ln>
+    </cs:spPr>
+  </cs:gridlineMinor>
+  <cs:hiLoLine>
+    <cs:lnRef idx="0"/>
+    <cs:fillRef idx="0"/>
+    <cs:effectRef idx="0"/>
+    <cs:fontRef idx="minor">
+      <a:schemeClr val="tx1"/>
+    </cs:fontRef>
+    <cs:spPr>
+      <a:ln w="9525" cap="flat" cmpd="sng" algn="ctr">
+        <a:solidFill>
+          <a:schemeClr val="tx1">
+            <a:lumMod val="75000"/>
+            <a:lumOff val="25000"/>
+          </a:schemeClr>
+        </a:solidFill>
+        <a:round/>
+      </a:ln>
+    </cs:spPr>
+  </cs:hiLoLine>
+  <cs:leaderLine>
+    <cs:lnRef idx="0"/>
+    <cs:fillRef idx="0"/>
+    <cs:effectRef idx="0"/>
+    <cs:fontRef idx="minor">
+      <a:schemeClr val="tx1"/>
+    </cs:fontRef>
+    <cs:spPr>
+      <a:ln w="9525" cap="flat" cmpd="sng" algn="ctr">
+        <a:solidFill>
+          <a:schemeClr val="tx1">
+            <a:lumMod val="35000"/>
+            <a:lumOff val="65000"/>
+          </a:schemeClr>
+        </a:solidFill>
+        <a:round/>
+      </a:ln>
+    </cs:spPr>
+  </cs:leaderLine>
+  <cs:legend>
+    <cs:lnRef idx="0"/>
+    <cs:fillRef idx="0"/>
+    <cs:effectRef idx="0"/>
+    <cs:fontRef idx="minor">
+      <a:schemeClr val="tx1">
+        <a:lumMod val="65000"/>
+        <a:lumOff val="35000"/>
+      </a:schemeClr>
+    </cs:fontRef>
+    <cs:defRPr sz="900" kern="1200"/>
+  </cs:legend>
+  <cs:plotArea mods="allowNoFillOverride allowNoLineOverride">
+    <cs:lnRef idx="0"/>
+    <cs:fillRef idx="0"/>
+    <cs:effectRef idx="0"/>
+    <cs:fontRef idx="minor">
+      <a:schemeClr val="tx1"/>
+    </cs:fontRef>
+  </cs:plotArea>
+  <cs:plotArea3D mods="allowNoFillOverride allowNoLineOverride">
+    <cs:lnRef idx="0"/>
+    <cs:fillRef idx="0"/>
+    <cs:effectRef idx="0"/>
+    <cs:fontRef idx="minor">
+      <a:schemeClr val="tx1"/>
+    </cs:fontRef>
+  </cs:plotArea3D>
+  <cs:seriesAxis>
+    <cs:lnRef idx="0"/>
+    <cs:fillRef idx="0"/>
+    <cs:effectRef idx="0"/>
+    <cs:fontRef idx="minor">
+      <a:schemeClr val="tx1">
+        <a:lumMod val="65000"/>
+        <a:lumOff val="35000"/>
+      </a:schemeClr>
+    </cs:fontRef>
+    <cs:defRPr sz="900" kern="1200"/>
+  </cs:seriesAxis>
+  <cs:seriesLine>
+    <cs:lnRef idx="0"/>
+    <cs:fillRef idx="0"/>
+    <cs:effectRef idx="0"/>
+    <cs:fontRef idx="minor">
+      <a:schemeClr val="tx1"/>
+    </cs:fontRef>
+    <cs:spPr>
+      <a:ln w="9525" cap="flat" cmpd="sng" algn="ctr">
+        <a:solidFill>
+          <a:schemeClr val="tx1">
+            <a:lumMod val="35000"/>
+            <a:lumOff val="65000"/>
+          </a:schemeClr>
+        </a:solidFill>
+        <a:round/>
+      </a:ln>
+    </cs:spPr>
+  </cs:seriesLine>
+  <cs:title>
+    <cs:lnRef idx="0"/>
+    <cs:fillRef idx="0"/>
+    <cs:effectRef idx="0"/>
+    <cs:fontRef idx="minor">
+      <a:schemeClr val="tx1">
+        <a:lumMod val="65000"/>
+        <a:lumOff val="35000"/>
+      </a:schemeClr>
+    </cs:fontRef>
+    <cs:defRPr sz="1400" b="0" kern="1200" spc="0" baseline="0"/>
+  </cs:title>
+  <cs:trendline>
+    <cs:lnRef idx="0">
+      <cs:styleClr val="auto"/>
+    </cs:lnRef>
+    <cs:fillRef idx="0"/>
+    <cs:effectRef idx="0"/>
+    <cs:fontRef idx="minor">
+      <a:schemeClr val="tx1"/>
+    </cs:fontRef>
+    <cs:spPr>
+      <a:ln w="19050" cap="rnd">
+        <a:solidFill>
+          <a:schemeClr val="phClr"/>
+        </a:solidFill>
+        <a:prstDash val="sysDot"/>
+      </a:ln>
+    </cs:spPr>
+  </cs:trendline>
+  <cs:trendlineLabel>
+    <cs:lnRef idx="0"/>
+    <cs:fillRef idx="0"/>
+    <cs:effectRef idx="0"/>
+    <cs:fontRef idx="minor">
+      <a:schemeClr val="tx1">
+        <a:lumMod val="65000"/>
+        <a:lumOff val="35000"/>
+      </a:schemeClr>
+    </cs:fontRef>
+    <cs:defRPr sz="900" kern="1200"/>
+  </cs:trendlineLabel>
+  <cs:upBar>
+    <cs:lnRef idx="0"/>
+    <cs:fillRef idx="0"/>
+    <cs:effectRef idx="0"/>
+    <cs:fontRef idx="minor">
+      <a:schemeClr val="dk1"/>
+    </cs:fontRef>
+    <cs:spPr>
+      <a:solidFill>
+        <a:schemeClr val="lt1"/>
+      </a:solidFill>
+      <a:ln w="9525">
+        <a:solidFill>
+          <a:schemeClr val="tx1">
+            <a:lumMod val="15000"/>
+            <a:lumOff val="85000"/>
+          </a:schemeClr>
+        </a:solidFill>
+      </a:ln>
+    </cs:spPr>
+  </cs:upBar>
+  <cs:valueAxis>
+    <cs:lnRef idx="0"/>
+    <cs:fillRef idx="0"/>
+    <cs:effectRef idx="0"/>
+    <cs:fontRef idx="minor">
+      <a:schemeClr val="tx1">
+        <a:lumMod val="65000"/>
+        <a:lumOff val="35000"/>
+      </a:schemeClr>
+    </cs:fontRef>
+    <cs:defRPr sz="900" kern="1200"/>
+  </cs:valueAxis>
+  <cs:wall>
+    <cs:lnRef idx="0"/>
+    <cs:fillRef idx="0"/>
+    <cs:effectRef idx="0"/>
+    <cs:fontRef idx="minor">
+      <a:schemeClr val="tx1"/>
+    </cs:fontRef>
+    <cs:spPr>
+      <a:noFill/>
+      <a:ln>
+        <a:noFill/>
+      </a:ln>
+    </cs:spPr>
+  </cs:wall>
+</cs:chartStyle>
+</file>
+
 <file path=word/theme/theme1.xml><?xml version="1.0" encoding="utf-8"?>
 <a:theme xmlns:a="http://schemas.openxmlformats.org/drawingml/2006/main" name="Thème Office">
   <a:themeElements>

</xml_diff>